<commit_message>
Redaction of PII and hiding copy button
</commit_message>
<xml_diff>
--- a/All samples and responses.docx
+++ b/All samples and responses.docx
@@ -55,7 +55,6 @@
         <w:t xml:space="preserve"> of pipeline. This work supports a 12-million-dollar investment in sustainable water distribution.</w:t>
       </w:r>
     </w:p>
-    <w:p/>
     <w:p>
       <w:proofErr w:type="gramStart"/>
       <w:r>
@@ -229,6 +228,7 @@
     <w:p/>
     <w:p>
       <w:r>
+        <w:lastRenderedPageBreak/>
         <w:t xml:space="preserve">In total, this project involves approximately </w:t>
       </w:r>
       <w:r>
@@ -411,8 +411,11 @@
     </w:p>
     <w:p>
       <w:r>
+        <w:t xml:space="preserve">"In alignment with our strategic corporate objectives, it is imperative that we elucidate the multifaceted methodologies underpinning the synergistic implementation of our water </w:t>
+      </w:r>
+      <w:r>
         <w:lastRenderedPageBreak/>
-        <w:t>"In alignment with our strategic corporate objectives, it is imperative that we elucidate the multifaceted methodologies underpinning the synergistic implementation of our water distribution paradigms, thereby ensuring optimized hydraulic efficiency and sustainable resource allocation across the operational infrastructure framework."</w:t>
+        <w:t>distribution paradigms, thereby ensuring optimized hydraulic efficiency and sustainable resource allocation across the operational infrastructure framework."</w:t>
       </w:r>
     </w:p>
     <w:p/>
@@ -1044,6 +1047,14 @@
     </w:p>
     <w:p>
       <w:pPr>
+        <w:pStyle w:val="Heading2"/>
+      </w:pPr>
+      <w:r>
+        <w:t>Testing redaction</w:t>
+      </w:r>
+    </w:p>
+    <w:p>
+      <w:pPr>
         <w:pStyle w:val="ListBullet"/>
         <w:numPr>
           <w:ilvl w:val="0"/>
@@ -1051,6 +1062,269 @@
         </w:numPr>
         <w:ind w:left="360" w:hanging="360"/>
       </w:pPr>
+    </w:p>
+    <w:p>
+      <w:pPr>
+        <w:pStyle w:val="ListBullet"/>
+        <w:numPr>
+          <w:ilvl w:val="0"/>
+          <w:numId w:val="0"/>
+        </w:numPr>
+        <w:ind w:left="360" w:hanging="360"/>
+      </w:pPr>
+    </w:p>
+    <w:p>
+      <w:pPr>
+        <w:pStyle w:val="ListBullet"/>
+        <w:numPr>
+          <w:ilvl w:val="0"/>
+          <w:numId w:val="0"/>
+        </w:numPr>
+        <w:ind w:left="360" w:hanging="360"/>
+      </w:pPr>
+      <w:r>
+        <w:t>Input</w:t>
+      </w:r>
+    </w:p>
+    <w:p>
+      <w:pPr>
+        <w:pStyle w:val="ListBullet"/>
+        <w:numPr>
+          <w:ilvl w:val="0"/>
+          <w:numId w:val="0"/>
+        </w:numPr>
+        <w:ind w:left="360" w:hanging="360"/>
+      </w:pPr>
+    </w:p>
+    <w:p>
+      <w:pPr>
+        <w:pStyle w:val="ListBullet"/>
+        <w:numPr>
+          <w:ilvl w:val="0"/>
+          <w:numId w:val="0"/>
+        </w:numPr>
+        <w:ind w:left="360" w:hanging="360"/>
+      </w:pPr>
+      <w:r>
+        <w:t>Dear Mr Dilley</w:t>
+      </w:r>
+    </w:p>
+    <w:p>
+      <w:pPr>
+        <w:pStyle w:val="ListBullet"/>
+        <w:numPr>
+          <w:ilvl w:val="0"/>
+          <w:numId w:val="0"/>
+        </w:numPr>
+        <w:ind w:left="360" w:hanging="360"/>
+      </w:pPr>
+      <w:r>
+        <w:t>According to our records you are very late with your payment for your last water bill.</w:t>
+      </w:r>
+    </w:p>
+    <w:p>
+      <w:pPr>
+        <w:pStyle w:val="ListBullet"/>
+        <w:numPr>
+          <w:ilvl w:val="0"/>
+          <w:numId w:val="0"/>
+        </w:numPr>
+        <w:ind w:left="360" w:hanging="360"/>
+      </w:pPr>
+      <w:r>
+        <w:t xml:space="preserve">Should we not </w:t>
+      </w:r>
+      <w:proofErr w:type="spellStart"/>
+      <w:r>
+        <w:t>reveive</w:t>
+      </w:r>
+      <w:proofErr w:type="spellEnd"/>
+      <w:r>
+        <w:t xml:space="preserve"> your payment in 7 days we will start legal proceedings</w:t>
+      </w:r>
+    </w:p>
+    <w:p>
+      <w:pPr>
+        <w:pStyle w:val="ListBullet"/>
+        <w:numPr>
+          <w:ilvl w:val="0"/>
+          <w:numId w:val="0"/>
+        </w:numPr>
+        <w:ind w:left="360" w:hanging="360"/>
+      </w:pPr>
+    </w:p>
+    <w:p>
+      <w:pPr>
+        <w:pStyle w:val="ListBullet"/>
+        <w:numPr>
+          <w:ilvl w:val="0"/>
+          <w:numId w:val="0"/>
+        </w:numPr>
+        <w:ind w:left="360" w:hanging="360"/>
+      </w:pPr>
+      <w:r>
+        <w:t>Output</w:t>
+      </w:r>
+    </w:p>
+    <w:p>
+      <w:pPr>
+        <w:pStyle w:val="ListBullet"/>
+        <w:numPr>
+          <w:ilvl w:val="0"/>
+          <w:numId w:val="0"/>
+        </w:numPr>
+        <w:ind w:left="360" w:hanging="360"/>
+      </w:pPr>
+    </w:p>
+    <w:p>
+      <w:pPr>
+        <w:pStyle w:val="ListBullet"/>
+        <w:numPr>
+          <w:ilvl w:val="0"/>
+          <w:numId w:val="0"/>
+        </w:numPr>
+      </w:pPr>
+      <w:r>
+        <w:t>Subject: Important: Payment Reminder</w:t>
+      </w:r>
+    </w:p>
+    <w:p>
+      <w:pPr>
+        <w:pStyle w:val="ListBullet"/>
+        <w:numPr>
+          <w:ilvl w:val="0"/>
+          <w:numId w:val="0"/>
+        </w:numPr>
+      </w:pPr>
+    </w:p>
+    <w:p>
+      <w:pPr>
+        <w:pStyle w:val="ListBullet"/>
+        <w:numPr>
+          <w:ilvl w:val="0"/>
+          <w:numId w:val="0"/>
+        </w:numPr>
+      </w:pPr>
+      <w:r>
+        <w:t>Dear [First Name],</w:t>
+      </w:r>
+    </w:p>
+    <w:p>
+      <w:pPr>
+        <w:pStyle w:val="ListBullet"/>
+        <w:numPr>
+          <w:ilvl w:val="0"/>
+          <w:numId w:val="0"/>
+        </w:numPr>
+      </w:pPr>
+    </w:p>
+    <w:p>
+      <w:pPr>
+        <w:pStyle w:val="ListBullet"/>
+        <w:numPr>
+          <w:ilvl w:val="0"/>
+          <w:numId w:val="0"/>
+        </w:numPr>
+      </w:pPr>
+      <w:r>
+        <w:t xml:space="preserve">We want to remind you that your payment for your last water bill is overdue. </w:t>
+      </w:r>
+    </w:p>
+    <w:p>
+      <w:pPr>
+        <w:pStyle w:val="ListBullet"/>
+        <w:numPr>
+          <w:ilvl w:val="0"/>
+          <w:numId w:val="0"/>
+        </w:numPr>
+      </w:pPr>
+    </w:p>
+    <w:p>
+      <w:pPr>
+        <w:pStyle w:val="ListBullet"/>
+        <w:numPr>
+          <w:ilvl w:val="0"/>
+          <w:numId w:val="0"/>
+        </w:numPr>
+      </w:pPr>
+      <w:r>
+        <w:t xml:space="preserve">Please arrange for the payment within 7 days to avoid any further action. </w:t>
+      </w:r>
+    </w:p>
+    <w:p>
+      <w:pPr>
+        <w:pStyle w:val="ListBullet"/>
+        <w:numPr>
+          <w:ilvl w:val="0"/>
+          <w:numId w:val="0"/>
+        </w:numPr>
+      </w:pPr>
+    </w:p>
+    <w:p>
+      <w:pPr>
+        <w:pStyle w:val="ListBullet"/>
+        <w:numPr>
+          <w:ilvl w:val="0"/>
+          <w:numId w:val="0"/>
+        </w:numPr>
+      </w:pPr>
+      <w:r>
+        <w:t xml:space="preserve">If you have already made the payment, kindly disregard this notice. </w:t>
+      </w:r>
+    </w:p>
+    <w:p>
+      <w:pPr>
+        <w:pStyle w:val="ListBullet"/>
+        <w:numPr>
+          <w:ilvl w:val="0"/>
+          <w:numId w:val="0"/>
+        </w:numPr>
+      </w:pPr>
+    </w:p>
+    <w:p>
+      <w:pPr>
+        <w:pStyle w:val="ListBullet"/>
+        <w:numPr>
+          <w:ilvl w:val="0"/>
+          <w:numId w:val="0"/>
+        </w:numPr>
+      </w:pPr>
+      <w:r>
+        <w:t>Thank you for your attention to this matter.</w:t>
+      </w:r>
+    </w:p>
+    <w:p>
+      <w:pPr>
+        <w:pStyle w:val="ListBullet"/>
+        <w:numPr>
+          <w:ilvl w:val="0"/>
+          <w:numId w:val="0"/>
+        </w:numPr>
+      </w:pPr>
+    </w:p>
+    <w:p>
+      <w:pPr>
+        <w:pStyle w:val="ListBullet"/>
+        <w:numPr>
+          <w:ilvl w:val="0"/>
+          <w:numId w:val="0"/>
+        </w:numPr>
+      </w:pPr>
+      <w:r>
+        <w:t xml:space="preserve">Best regards,  </w:t>
+      </w:r>
+    </w:p>
+    <w:p>
+      <w:pPr>
+        <w:pStyle w:val="ListBullet"/>
+        <w:numPr>
+          <w:ilvl w:val="0"/>
+          <w:numId w:val="0"/>
+        </w:numPr>
+      </w:pPr>
+      <w:r>
+        <w:t>Wannon Water</w:t>
+      </w:r>
     </w:p>
     <w:sectPr>
       <w:headerReference w:type="even" r:id="rId8"/>
@@ -1201,8 +1475,124 @@
       </w:rPr>
     </w:lvl>
   </w:abstractNum>
+  <w:abstractNum w:abstractNumId="1" w15:restartNumberingAfterBreak="0">
+    <w:nsid w:val="2C1B40AE"/>
+    <w:multiLevelType w:val="hybridMultilevel"/>
+    <w:tmpl w:val="33603F7E"/>
+    <w:lvl w:ilvl="0" w:tplc="0C090001">
+      <w:start w:val="1"/>
+      <w:numFmt w:val="bullet"/>
+      <w:lvlText w:val=""/>
+      <w:lvlJc w:val="left"/>
+      <w:pPr>
+        <w:ind w:left="720" w:hanging="360"/>
+      </w:pPr>
+      <w:rPr>
+        <w:rFonts w:ascii="Symbol" w:hAnsi="Symbol" w:hint="default"/>
+      </w:rPr>
+    </w:lvl>
+    <w:lvl w:ilvl="1" w:tplc="0C090003" w:tentative="1">
+      <w:start w:val="1"/>
+      <w:numFmt w:val="bullet"/>
+      <w:lvlText w:val="o"/>
+      <w:lvlJc w:val="left"/>
+      <w:pPr>
+        <w:ind w:left="1440" w:hanging="360"/>
+      </w:pPr>
+      <w:rPr>
+        <w:rFonts w:ascii="Courier New" w:hAnsi="Courier New" w:cs="Courier New" w:hint="default"/>
+      </w:rPr>
+    </w:lvl>
+    <w:lvl w:ilvl="2" w:tplc="0C090005" w:tentative="1">
+      <w:start w:val="1"/>
+      <w:numFmt w:val="bullet"/>
+      <w:lvlText w:val=""/>
+      <w:lvlJc w:val="left"/>
+      <w:pPr>
+        <w:ind w:left="2160" w:hanging="360"/>
+      </w:pPr>
+      <w:rPr>
+        <w:rFonts w:ascii="Wingdings" w:hAnsi="Wingdings" w:hint="default"/>
+      </w:rPr>
+    </w:lvl>
+    <w:lvl w:ilvl="3" w:tplc="0C090001" w:tentative="1">
+      <w:start w:val="1"/>
+      <w:numFmt w:val="bullet"/>
+      <w:lvlText w:val=""/>
+      <w:lvlJc w:val="left"/>
+      <w:pPr>
+        <w:ind w:left="2880" w:hanging="360"/>
+      </w:pPr>
+      <w:rPr>
+        <w:rFonts w:ascii="Symbol" w:hAnsi="Symbol" w:hint="default"/>
+      </w:rPr>
+    </w:lvl>
+    <w:lvl w:ilvl="4" w:tplc="0C090003" w:tentative="1">
+      <w:start w:val="1"/>
+      <w:numFmt w:val="bullet"/>
+      <w:lvlText w:val="o"/>
+      <w:lvlJc w:val="left"/>
+      <w:pPr>
+        <w:ind w:left="3600" w:hanging="360"/>
+      </w:pPr>
+      <w:rPr>
+        <w:rFonts w:ascii="Courier New" w:hAnsi="Courier New" w:cs="Courier New" w:hint="default"/>
+      </w:rPr>
+    </w:lvl>
+    <w:lvl w:ilvl="5" w:tplc="0C090005" w:tentative="1">
+      <w:start w:val="1"/>
+      <w:numFmt w:val="bullet"/>
+      <w:lvlText w:val=""/>
+      <w:lvlJc w:val="left"/>
+      <w:pPr>
+        <w:ind w:left="4320" w:hanging="360"/>
+      </w:pPr>
+      <w:rPr>
+        <w:rFonts w:ascii="Wingdings" w:hAnsi="Wingdings" w:hint="default"/>
+      </w:rPr>
+    </w:lvl>
+    <w:lvl w:ilvl="6" w:tplc="0C090001" w:tentative="1">
+      <w:start w:val="1"/>
+      <w:numFmt w:val="bullet"/>
+      <w:lvlText w:val=""/>
+      <w:lvlJc w:val="left"/>
+      <w:pPr>
+        <w:ind w:left="5040" w:hanging="360"/>
+      </w:pPr>
+      <w:rPr>
+        <w:rFonts w:ascii="Symbol" w:hAnsi="Symbol" w:hint="default"/>
+      </w:rPr>
+    </w:lvl>
+    <w:lvl w:ilvl="7" w:tplc="0C090003" w:tentative="1">
+      <w:start w:val="1"/>
+      <w:numFmt w:val="bullet"/>
+      <w:lvlText w:val="o"/>
+      <w:lvlJc w:val="left"/>
+      <w:pPr>
+        <w:ind w:left="5760" w:hanging="360"/>
+      </w:pPr>
+      <w:rPr>
+        <w:rFonts w:ascii="Courier New" w:hAnsi="Courier New" w:cs="Courier New" w:hint="default"/>
+      </w:rPr>
+    </w:lvl>
+    <w:lvl w:ilvl="8" w:tplc="0C090005" w:tentative="1">
+      <w:start w:val="1"/>
+      <w:numFmt w:val="bullet"/>
+      <w:lvlText w:val=""/>
+      <w:lvlJc w:val="left"/>
+      <w:pPr>
+        <w:ind w:left="6480" w:hanging="360"/>
+      </w:pPr>
+      <w:rPr>
+        <w:rFonts w:ascii="Wingdings" w:hAnsi="Wingdings" w:hint="default"/>
+      </w:rPr>
+    </w:lvl>
+  </w:abstractNum>
   <w:num w:numId="1" w16cid:durableId="1160149180">
     <w:abstractNumId w:val="0"/>
+  </w:num>
+  <w:num w:numId="2" w16cid:durableId="496968706">
+    <w:abstractNumId w:val="1"/>
   </w:num>
 </w:numbering>
 </file>
@@ -1808,6 +2198,7 @@
   <w:style w:type="character" w:default="1" w:styleId="DefaultParagraphFont">
     <w:name w:val="Default Paragraph Font"/>
     <w:uiPriority w:val="1"/>
+    <w:semiHidden/>
     <w:unhideWhenUsed/>
   </w:style>
   <w:style w:type="table" w:default="1" w:styleId="TableNormal">
@@ -2492,7 +2883,7 @@
 </file>
 
 <file path=customXml/itemProps1.xml><?xml version="1.0" encoding="utf-8"?>
-<ds:datastoreItem xmlns:ds="http://schemas.openxmlformats.org/officeDocument/2006/customXml" ds:itemID="{3026E938-1B84-4A2F-93EB-6BAE07AE659F}">
+<ds:datastoreItem xmlns:ds="http://schemas.openxmlformats.org/officeDocument/2006/customXml" ds:itemID="{DBE64FAB-FF85-4E3B-977A-5C22FFA0D5C3}">
   <ds:schemaRefs>
     <ds:schemaRef ds:uri="http://www.w3.org/2001/XMLSchema"/>
   </ds:schemaRefs>

</xml_diff>